<commit_message>
Added index and updated about
added in index page and updated about page
</commit_message>
<xml_diff>
--- a/images/Image_References.docx
+++ b/images/Image_References.docx
@@ -29,6 +29,36 @@
             <w:rStyle w:val="Hyperlink"/>
           </w:rPr>
           <w:t>https://celebrateagain.org/wp-content/uploads/2020/05/01-jim26sally-stout-2018-july-024-50th-wedding-anniversary-photos-colorado-anniversary-photographer-destination-couple-photographer.jpg?format=2500w</w:t>
+        </w:r>
+      </w:hyperlink>
+    </w:p>
+    <w:p>
+      <w:r>
+        <w:t>Whales and lighthouse</w:t>
+      </w:r>
+    </w:p>
+    <w:p>
+      <w:hyperlink r:id="rId6" w:history="1">
+        <w:r>
+          <w:rPr>
+            <w:rStyle w:val="Hyperlink"/>
+          </w:rPr>
+          <w:t>https://www.explorersue.com/wp-content/uploads/2017/05/San-Juan-Whales-Cover.jpg</w:t>
+        </w:r>
+      </w:hyperlink>
+    </w:p>
+    <w:p>
+      <w:r>
+        <w:t>pickle</w:t>
+      </w:r>
+    </w:p>
+    <w:p>
+      <w:hyperlink r:id="rId7" w:history="1">
+        <w:r>
+          <w:rPr>
+            <w:rStyle w:val="Hyperlink"/>
+          </w:rPr>
+          <w:t>https://www.reddit.com/media?url=https%3A%2F%2Fi.redd.it%2Ff3jzlvb7cs061.jpg&amp;rdt=42682</w:t>
         </w:r>
       </w:hyperlink>
     </w:p>

</xml_diff>

<commit_message>
added files folder and the file in the in it
</commit_message>
<xml_diff>
--- a/images/Image_References.docx
+++ b/images/Image_References.docx
@@ -61,6 +61,16 @@
           <w:t>https://www.reddit.com/media?url=https%3A%2F%2Fi.redd.it%2Ff3jzlvb7cs061.jpg&amp;rdt=42682</w:t>
         </w:r>
       </w:hyperlink>
+    </w:p>
+    <w:p>
+      <w:r>
+        <w:t>Sail Boat</w:t>
+      </w:r>
+    </w:p>
+    <w:p>
+      <w:r>
+        <w:t>https://i.pinimg.com/736x/f4/36/ec/f436eccf30ca4093c0f26ed388dcd34e.jpg</w:t>
+      </w:r>
     </w:p>
     <w:p/>
     <w:p/>

</xml_diff>